<commit_message>
Qa, pms, system control, presentations
</commit_message>
<xml_diff>
--- a/Subjects/Промислові системи управління/Lab4/Lab4.docx
+++ b/Subjects/Промислові системи управління/Lab4/Lab4.docx
@@ -241,8 +241,6 @@
         </w:rPr>
         <w:t>4</w:t>
       </w:r>
-      <w:bookmarkStart w:id="0" w:name="_GoBack"/>
-      <w:bookmarkEnd w:id="0"/>
     </w:p>
     <w:p>
       <w:pPr>
@@ -668,17 +666,28 @@
           <w:szCs w:val="28"/>
           <w:lang w:val="uk-UA" w:eastAsia="uk-UA"/>
         </w:rPr>
+        <w:t xml:space="preserve"> регуляторів [3-15] за допомогою утиліти </w:t>
+      </w:r>
+      <w:proofErr w:type="spellStart"/>
+      <w:r>
+        <w:rPr>
+          <w:rFonts w:ascii="Times New Roman" w:eastAsia="Times New Roman" w:hAnsi="Times New Roman" w:cs="Times New Roman"/>
+          <w:sz w:val="28"/>
+          <w:szCs w:val="28"/>
+          <w:lang w:val="uk-UA" w:eastAsia="uk-UA"/>
+        </w:rPr>
+        <w:t>Signal</w:t>
+      </w:r>
+      <w:proofErr w:type="spellEnd"/>
+      <w:r>
+        <w:rPr>
+          <w:rFonts w:ascii="Times New Roman" w:eastAsia="Times New Roman" w:hAnsi="Times New Roman" w:cs="Times New Roman"/>
+          <w:sz w:val="28"/>
+          <w:szCs w:val="28"/>
+          <w:lang w:val="uk-UA" w:eastAsia="uk-UA"/>
+        </w:rPr>
         <w:t xml:space="preserve"> </w:t>
       </w:r>
-      <w:r>
-        <w:rPr>
-          <w:rFonts w:ascii="Times New Roman" w:eastAsia="Times New Roman" w:hAnsi="Times New Roman" w:cs="Times New Roman"/>
-          <w:sz w:val="28"/>
-          <w:szCs w:val="28"/>
-          <w:lang w:val="uk-UA" w:eastAsia="uk-UA"/>
-        </w:rPr>
-        <w:t xml:space="preserve">регуляторів [3-15] за допомогою утиліти </w:t>
-      </w:r>
       <w:proofErr w:type="spellStart"/>
       <w:r>
         <w:rPr>
@@ -687,7 +696,7 @@
           <w:szCs w:val="28"/>
           <w:lang w:val="uk-UA" w:eastAsia="uk-UA"/>
         </w:rPr>
-        <w:t>Signal</w:t>
+        <w:t>Constraint</w:t>
       </w:r>
       <w:proofErr w:type="spellEnd"/>
       <w:r>
@@ -697,54 +706,7 @@
           <w:szCs w:val="28"/>
           <w:lang w:val="uk-UA" w:eastAsia="uk-UA"/>
         </w:rPr>
-        <w:t xml:space="preserve"> </w:t>
-      </w:r>
-      <w:proofErr w:type="spellStart"/>
-      <w:r>
-        <w:rPr>
-          <w:rFonts w:ascii="Times New Roman" w:eastAsia="Times New Roman" w:hAnsi="Times New Roman" w:cs="Times New Roman"/>
-          <w:sz w:val="28"/>
-          <w:szCs w:val="28"/>
-          <w:lang w:val="uk-UA" w:eastAsia="uk-UA"/>
-        </w:rPr>
-        <w:t>Constraint</w:t>
-      </w:r>
-      <w:proofErr w:type="spellEnd"/>
-      <w:r>
-        <w:rPr>
-          <w:rFonts w:ascii="Times New Roman" w:eastAsia="Times New Roman" w:hAnsi="Times New Roman" w:cs="Times New Roman"/>
-          <w:sz w:val="28"/>
-          <w:szCs w:val="28"/>
-          <w:lang w:val="uk-UA" w:eastAsia="uk-UA"/>
-        </w:rPr>
-        <w:t xml:space="preserve"> пакету MATLAB та</w:t>
-      </w:r>
-      <w:r>
-        <w:rPr>
-          <w:rFonts w:ascii="Times New Roman" w:eastAsia="Times New Roman" w:hAnsi="Times New Roman" w:cs="Times New Roman"/>
-          <w:sz w:val="28"/>
-          <w:szCs w:val="28"/>
-          <w:lang w:val="uk-UA" w:eastAsia="uk-UA"/>
-        </w:rPr>
-        <w:t xml:space="preserve"> </w:t>
-      </w:r>
-      <w:r>
-        <w:rPr>
-          <w:rFonts w:ascii="Times New Roman" w:eastAsia="Times New Roman" w:hAnsi="Times New Roman" w:cs="Times New Roman"/>
-          <w:sz w:val="28"/>
-          <w:szCs w:val="28"/>
-          <w:lang w:val="uk-UA" w:eastAsia="uk-UA"/>
-        </w:rPr>
-        <w:t>за допомогою методів ручного розрахунку</w:t>
-      </w:r>
-      <w:r>
-        <w:rPr>
-          <w:rFonts w:ascii="Times New Roman" w:eastAsia="Times New Roman" w:hAnsi="Times New Roman" w:cs="Times New Roman"/>
-          <w:sz w:val="28"/>
-          <w:szCs w:val="28"/>
-          <w:lang w:val="uk-UA" w:eastAsia="uk-UA"/>
-        </w:rPr>
-        <w:t xml:space="preserve">. </w:t>
+        <w:t xml:space="preserve"> пакету MATLAB та за допомогою методів ручного розрахунку. </w:t>
       </w:r>
     </w:p>
     <w:p>
@@ -973,7 +935,7 @@
           <w:rFonts w:ascii="Times New Roman" w:eastAsia="Times New Roman" w:hAnsi="Times New Roman" w:cs="Times New Roman"/>
           <w:sz w:val="28"/>
           <w:szCs w:val="28"/>
-          <w:lang w:eastAsia="uk-UA"/>
+          <w:lang w:val="uk-UA" w:eastAsia="uk-UA"/>
         </w:rPr>
       </w:pPr>
       <w:r>
@@ -1026,7 +988,7 @@
           <w:rFonts w:ascii="Times New Roman" w:eastAsia="Times New Roman" w:hAnsi="Times New Roman" w:cs="Times New Roman"/>
           <w:sz w:val="28"/>
           <w:szCs w:val="28"/>
-          <w:lang w:eastAsia="uk-UA"/>
+          <w:lang w:val="uk-UA" w:eastAsia="uk-UA"/>
         </w:rPr>
         <w:t xml:space="preserve"> </w:t>
       </w:r>
@@ -1282,7 +1244,7 @@
           <w:noProof/>
           <w:sz w:val="28"/>
           <w:szCs w:val="28"/>
-          <w:lang w:val="en-US" w:eastAsia="ru-RU"/>
+          <w:lang w:eastAsia="ru-RU"/>
         </w:rPr>
       </w:pPr>
       <w:r>
@@ -1301,7 +1263,7 @@
           <w:noProof/>
           <w:sz w:val="28"/>
           <w:szCs w:val="28"/>
-          <w:lang w:val="en-US" w:eastAsia="ru-RU"/>
+          <w:lang w:eastAsia="ru-RU"/>
         </w:rPr>
         <w:t>=1.069-0.4997=0,5693</w:t>
       </w:r>
@@ -1314,7 +1276,7 @@
           <w:rFonts w:ascii="Times New Roman" w:eastAsia="Times New Roman" w:hAnsi="Times New Roman" w:cs="Times New Roman"/>
           <w:sz w:val="28"/>
           <w:szCs w:val="28"/>
-          <w:lang w:val="en-US" w:eastAsia="uk-UA"/>
+          <w:lang w:eastAsia="uk-UA"/>
         </w:rPr>
       </w:pPr>
       <w:proofErr w:type="spellStart"/>
@@ -1344,11 +1306,81 @@
           <w:rFonts w:ascii="Times New Roman" w:eastAsia="Times New Roman" w:hAnsi="Times New Roman" w:cs="Times New Roman"/>
           <w:sz w:val="28"/>
           <w:szCs w:val="28"/>
+          <w:lang w:eastAsia="uk-UA"/>
+        </w:rPr>
+        <w:t>=</w:t>
+      </w:r>
+      <w:proofErr w:type="gramEnd"/>
+      <w:r>
+        <w:rPr>
+          <w:rFonts w:ascii="Times New Roman" w:eastAsia="Times New Roman" w:hAnsi="Times New Roman" w:cs="Times New Roman"/>
+          <w:sz w:val="28"/>
+          <w:szCs w:val="28"/>
           <w:lang w:val="en-US" w:eastAsia="uk-UA"/>
         </w:rPr>
-        <w:t>=</w:t>
-      </w:r>
-      <w:proofErr w:type="gramEnd"/>
+        <w:t>y</w:t>
+      </w:r>
+      <w:r>
+        <w:rPr>
+          <w:rFonts w:ascii="Times New Roman" w:eastAsia="Times New Roman" w:hAnsi="Times New Roman" w:cs="Times New Roman"/>
+          <w:sz w:val="28"/>
+          <w:szCs w:val="28"/>
+          <w:vertAlign w:val="subscript"/>
+          <w:lang w:val="uk-UA" w:eastAsia="uk-UA"/>
+        </w:rPr>
+        <w:t>уст</w:t>
+      </w:r>
+      <w:r>
+        <w:rPr>
+          <w:rFonts w:ascii="Times New Roman" w:eastAsia="Times New Roman" w:hAnsi="Times New Roman" w:cs="Times New Roman"/>
+          <w:sz w:val="28"/>
+          <w:szCs w:val="28"/>
+          <w:lang w:val="uk-UA" w:eastAsia="uk-UA"/>
+        </w:rPr>
+        <w:t>/</w:t>
+      </w:r>
+      <w:proofErr w:type="spellStart"/>
+      <w:r>
+        <w:rPr>
+          <w:rFonts w:ascii="Times New Roman" w:eastAsia="Times New Roman" w:hAnsi="Times New Roman" w:cs="Times New Roman"/>
+          <w:sz w:val="28"/>
+          <w:szCs w:val="28"/>
+          <w:lang w:eastAsia="uk-UA"/>
+        </w:rPr>
+        <w:t>А</w:t>
+      </w:r>
+      <w:r>
+        <w:rPr>
+          <w:rFonts w:ascii="Times New Roman" w:eastAsia="Times New Roman" w:hAnsi="Times New Roman" w:cs="Times New Roman"/>
+          <w:sz w:val="28"/>
+          <w:szCs w:val="28"/>
+          <w:vertAlign w:val="subscript"/>
+          <w:lang w:eastAsia="uk-UA"/>
+        </w:rPr>
+        <w:t>вх</w:t>
+      </w:r>
+      <w:proofErr w:type="spellEnd"/>
+      <w:r>
+        <w:rPr>
+          <w:rFonts w:ascii="Times New Roman" w:eastAsia="Times New Roman" w:hAnsi="Times New Roman" w:cs="Times New Roman"/>
+          <w:sz w:val="28"/>
+          <w:szCs w:val="28"/>
+          <w:lang w:eastAsia="uk-UA"/>
+        </w:rPr>
+        <w:t>=12/1=12</w:t>
+      </w:r>
+    </w:p>
+    <w:p>
+      <w:pPr>
+        <w:spacing w:after="0" w:line="360" w:lineRule="auto"/>
+        <w:jc w:val="both"/>
+        <w:rPr>
+          <w:rFonts w:ascii="Times New Roman" w:eastAsia="Times New Roman" w:hAnsi="Times New Roman" w:cs="Times New Roman"/>
+          <w:sz w:val="28"/>
+          <w:szCs w:val="28"/>
+          <w:lang w:eastAsia="uk-UA"/>
+        </w:rPr>
+      </w:pPr>
       <w:r>
         <w:rPr>
           <w:rFonts w:ascii="Times New Roman" w:eastAsia="Times New Roman" w:hAnsi="Times New Roman" w:cs="Times New Roman"/>
@@ -1356,46 +1388,92 @@
           <w:szCs w:val="28"/>
           <w:lang w:val="en-US" w:eastAsia="uk-UA"/>
         </w:rPr>
-        <w:t>y</w:t>
-      </w:r>
-      <w:r>
-        <w:rPr>
-          <w:rFonts w:ascii="Times New Roman" w:eastAsia="Times New Roman" w:hAnsi="Times New Roman" w:cs="Times New Roman"/>
-          <w:sz w:val="28"/>
-          <w:szCs w:val="28"/>
-          <w:vertAlign w:val="subscript"/>
-          <w:lang w:val="uk-UA" w:eastAsia="uk-UA"/>
-        </w:rPr>
-        <w:t>уст</w:t>
-      </w:r>
-      <w:r>
-        <w:rPr>
-          <w:rFonts w:ascii="Times New Roman" w:eastAsia="Times New Roman" w:hAnsi="Times New Roman" w:cs="Times New Roman"/>
-          <w:sz w:val="28"/>
-          <w:szCs w:val="28"/>
-          <w:lang w:val="uk-UA" w:eastAsia="uk-UA"/>
-        </w:rPr>
-        <w:t>/</w:t>
-      </w:r>
+        <w:t>T</w:t>
+      </w:r>
+      <w:r>
+        <w:rPr>
+          <w:rFonts w:ascii="Times New Roman" w:eastAsia="Times New Roman" w:hAnsi="Times New Roman" w:cs="Times New Roman"/>
+          <w:sz w:val="28"/>
+          <w:szCs w:val="28"/>
+          <w:lang w:eastAsia="uk-UA"/>
+        </w:rPr>
+        <w:t>=2.219-0.4997=</w:t>
+      </w:r>
+      <w:r>
+        <w:t xml:space="preserve"> </w:t>
+      </w:r>
+      <w:r>
+        <w:rPr>
+          <w:rFonts w:ascii="Times New Roman" w:eastAsia="Times New Roman" w:hAnsi="Times New Roman" w:cs="Times New Roman"/>
+          <w:sz w:val="28"/>
+          <w:szCs w:val="28"/>
+          <w:lang w:eastAsia="uk-UA"/>
+        </w:rPr>
+        <w:t>1.7193</w:t>
+      </w:r>
+    </w:p>
+    <w:p>
+      <w:pPr>
+        <w:spacing w:after="0" w:line="360" w:lineRule="auto"/>
+        <w:jc w:val="both"/>
+        <w:rPr>
+          <w:rFonts w:ascii="Times New Roman" w:eastAsia="Times New Roman" w:hAnsi="Times New Roman" w:cs="Times New Roman"/>
+          <w:sz w:val="28"/>
+          <w:szCs w:val="28"/>
+          <w:lang w:eastAsia="uk-UA"/>
+        </w:rPr>
+      </w:pPr>
+      <w:r>
+        <w:rPr>
+          <w:rFonts w:ascii="Times New Roman" w:eastAsia="Times New Roman" w:hAnsi="Times New Roman" w:cs="Times New Roman"/>
+          <w:sz w:val="28"/>
+          <w:szCs w:val="28"/>
+          <w:lang w:val="en-US" w:eastAsia="uk-UA"/>
+        </w:rPr>
+        <w:t>a</w:t>
+      </w:r>
+      <w:r>
+        <w:rPr>
+          <w:rFonts w:ascii="Times New Roman" w:eastAsia="Times New Roman" w:hAnsi="Times New Roman" w:cs="Times New Roman"/>
+          <w:sz w:val="28"/>
+          <w:szCs w:val="28"/>
+          <w:lang w:eastAsia="uk-UA"/>
+        </w:rPr>
+        <w:t>=12*0.4997/1.7193=</w:t>
+      </w:r>
+      <w:r>
+        <w:t xml:space="preserve"> </w:t>
+      </w:r>
+      <w:r>
+        <w:rPr>
+          <w:rFonts w:ascii="Times New Roman" w:eastAsia="Times New Roman" w:hAnsi="Times New Roman" w:cs="Times New Roman"/>
+          <w:sz w:val="28"/>
+          <w:szCs w:val="28"/>
+          <w:lang w:eastAsia="uk-UA"/>
+        </w:rPr>
+        <w:t>3.4877</w:t>
+      </w:r>
+    </w:p>
+    <w:p>
+      <w:pPr>
+        <w:spacing w:after="0" w:line="360" w:lineRule="auto"/>
+        <w:jc w:val="both"/>
+        <w:rPr>
+          <w:rFonts w:ascii="Times New Roman" w:eastAsia="Times New Roman" w:hAnsi="Times New Roman" w:cs="Times New Roman"/>
+          <w:sz w:val="28"/>
+          <w:szCs w:val="28"/>
+          <w:lang w:eastAsia="uk-UA"/>
+        </w:rPr>
+      </w:pPr>
       <w:proofErr w:type="spellStart"/>
       <w:r>
         <w:rPr>
           <w:rFonts w:ascii="Times New Roman" w:eastAsia="Times New Roman" w:hAnsi="Times New Roman" w:cs="Times New Roman"/>
           <w:sz w:val="28"/>
           <w:szCs w:val="28"/>
-          <w:lang w:eastAsia="uk-UA"/>
-        </w:rPr>
-        <w:t>А</w:t>
-      </w:r>
-      <w:r>
-        <w:rPr>
-          <w:rFonts w:ascii="Times New Roman" w:eastAsia="Times New Roman" w:hAnsi="Times New Roman" w:cs="Times New Roman"/>
-          <w:sz w:val="28"/>
-          <w:szCs w:val="28"/>
-          <w:vertAlign w:val="subscript"/>
-          <w:lang w:eastAsia="uk-UA"/>
-        </w:rPr>
-        <w:t>вх</w:t>
+          <w:lang w:val="en-US" w:eastAsia="uk-UA"/>
+        </w:rPr>
+        <w:t>kp</w:t>
       </w:r>
       <w:proofErr w:type="spellEnd"/>
       <w:r>
@@ -1403,9 +1481,27 @@
           <w:rFonts w:ascii="Times New Roman" w:eastAsia="Times New Roman" w:hAnsi="Times New Roman" w:cs="Times New Roman"/>
           <w:sz w:val="28"/>
           <w:szCs w:val="28"/>
+          <w:lang w:eastAsia="uk-UA"/>
+        </w:rPr>
+        <w:t>2=1.2/</w:t>
+      </w:r>
+      <w:r>
+        <w:rPr>
+          <w:rFonts w:ascii="Times New Roman" w:eastAsia="Times New Roman" w:hAnsi="Times New Roman" w:cs="Times New Roman"/>
+          <w:sz w:val="28"/>
+          <w:szCs w:val="28"/>
           <w:lang w:val="en-US" w:eastAsia="uk-UA"/>
         </w:rPr>
-        <w:t>=12/1=12</w:t>
+        <w:t>a</w:t>
+      </w:r>
+      <w:r>
+        <w:rPr>
+          <w:rFonts w:ascii="Times New Roman" w:eastAsia="Times New Roman" w:hAnsi="Times New Roman" w:cs="Times New Roman"/>
+          <w:sz w:val="28"/>
+          <w:szCs w:val="28"/>
+          <w:lang w:eastAsia="uk-UA"/>
+        </w:rPr>
+        <w:t>=0.0030</w:t>
       </w:r>
     </w:p>
     <w:p>
@@ -1416,170 +1512,6 @@
           <w:rFonts w:ascii="Times New Roman" w:eastAsia="Times New Roman" w:hAnsi="Times New Roman" w:cs="Times New Roman"/>
           <w:sz w:val="28"/>
           <w:szCs w:val="28"/>
-          <w:lang w:val="en-US" w:eastAsia="uk-UA"/>
-        </w:rPr>
-      </w:pPr>
-      <w:r>
-        <w:rPr>
-          <w:rFonts w:ascii="Times New Roman" w:eastAsia="Times New Roman" w:hAnsi="Times New Roman" w:cs="Times New Roman"/>
-          <w:sz w:val="28"/>
-          <w:szCs w:val="28"/>
-          <w:lang w:val="en-US" w:eastAsia="uk-UA"/>
-        </w:rPr>
-        <w:t>T=</w:t>
-      </w:r>
-      <w:r>
-        <w:rPr>
-          <w:rFonts w:ascii="Times New Roman" w:eastAsia="Times New Roman" w:hAnsi="Times New Roman" w:cs="Times New Roman"/>
-          <w:sz w:val="28"/>
-          <w:szCs w:val="28"/>
-          <w:lang w:val="en-US" w:eastAsia="uk-UA"/>
-        </w:rPr>
-        <w:t>2.219</w:t>
-      </w:r>
-      <w:r>
-        <w:rPr>
-          <w:rFonts w:ascii="Times New Roman" w:eastAsia="Times New Roman" w:hAnsi="Times New Roman" w:cs="Times New Roman"/>
-          <w:sz w:val="28"/>
-          <w:szCs w:val="28"/>
-          <w:lang w:val="en-US" w:eastAsia="uk-UA"/>
-        </w:rPr>
-        <w:t>-</w:t>
-      </w:r>
-      <w:r>
-        <w:rPr>
-          <w:rFonts w:ascii="Times New Roman" w:eastAsia="Times New Roman" w:hAnsi="Times New Roman" w:cs="Times New Roman"/>
-          <w:sz w:val="28"/>
-          <w:szCs w:val="28"/>
-          <w:lang w:val="en-US" w:eastAsia="uk-UA"/>
-        </w:rPr>
-        <w:t>0.4997</w:t>
-      </w:r>
-      <w:r>
-        <w:rPr>
-          <w:rFonts w:ascii="Times New Roman" w:eastAsia="Times New Roman" w:hAnsi="Times New Roman" w:cs="Times New Roman"/>
-          <w:sz w:val="28"/>
-          <w:szCs w:val="28"/>
-          <w:lang w:val="en-US" w:eastAsia="uk-UA"/>
-        </w:rPr>
-        <w:t>=</w:t>
-      </w:r>
-      <w:r>
-        <w:rPr>
-          <w:lang w:val="en-US"/>
-        </w:rPr>
-        <w:t xml:space="preserve"> </w:t>
-      </w:r>
-      <w:r>
-        <w:rPr>
-          <w:rFonts w:ascii="Times New Roman" w:eastAsia="Times New Roman" w:hAnsi="Times New Roman" w:cs="Times New Roman"/>
-          <w:sz w:val="28"/>
-          <w:szCs w:val="28"/>
-          <w:lang w:val="en-US" w:eastAsia="uk-UA"/>
-        </w:rPr>
-        <w:t>1.7193</w:t>
-      </w:r>
-    </w:p>
-    <w:p>
-      <w:pPr>
-        <w:spacing w:after="0" w:line="360" w:lineRule="auto"/>
-        <w:jc w:val="both"/>
-        <w:rPr>
-          <w:rFonts w:ascii="Times New Roman" w:eastAsia="Times New Roman" w:hAnsi="Times New Roman" w:cs="Times New Roman"/>
-          <w:sz w:val="28"/>
-          <w:szCs w:val="28"/>
-          <w:lang w:eastAsia="uk-UA"/>
-        </w:rPr>
-      </w:pPr>
-      <w:r>
-        <w:rPr>
-          <w:rFonts w:ascii="Times New Roman" w:eastAsia="Times New Roman" w:hAnsi="Times New Roman" w:cs="Times New Roman"/>
-          <w:sz w:val="28"/>
-          <w:szCs w:val="28"/>
-          <w:lang w:val="en-US" w:eastAsia="uk-UA"/>
-        </w:rPr>
-        <w:t>a</w:t>
-      </w:r>
-      <w:r>
-        <w:rPr>
-          <w:rFonts w:ascii="Times New Roman" w:eastAsia="Times New Roman" w:hAnsi="Times New Roman" w:cs="Times New Roman"/>
-          <w:sz w:val="28"/>
-          <w:szCs w:val="28"/>
-          <w:lang w:eastAsia="uk-UA"/>
-        </w:rPr>
-        <w:t>=12*0.4997/1.7193=</w:t>
-      </w:r>
-      <w:r>
-        <w:t xml:space="preserve"> </w:t>
-      </w:r>
-      <w:r>
-        <w:rPr>
-          <w:rFonts w:ascii="Times New Roman" w:eastAsia="Times New Roman" w:hAnsi="Times New Roman" w:cs="Times New Roman"/>
-          <w:sz w:val="28"/>
-          <w:szCs w:val="28"/>
-          <w:lang w:eastAsia="uk-UA"/>
-        </w:rPr>
-        <w:t>3.4877</w:t>
-      </w:r>
-    </w:p>
-    <w:p>
-      <w:pPr>
-        <w:spacing w:after="0" w:line="360" w:lineRule="auto"/>
-        <w:jc w:val="both"/>
-        <w:rPr>
-          <w:rFonts w:ascii="Times New Roman" w:eastAsia="Times New Roman" w:hAnsi="Times New Roman" w:cs="Times New Roman"/>
-          <w:sz w:val="28"/>
-          <w:szCs w:val="28"/>
-          <w:lang w:eastAsia="uk-UA"/>
-        </w:rPr>
-      </w:pPr>
-      <w:proofErr w:type="spellStart"/>
-      <w:r>
-        <w:rPr>
-          <w:rFonts w:ascii="Times New Roman" w:eastAsia="Times New Roman" w:hAnsi="Times New Roman" w:cs="Times New Roman"/>
-          <w:sz w:val="28"/>
-          <w:szCs w:val="28"/>
-          <w:lang w:val="en-US" w:eastAsia="uk-UA"/>
-        </w:rPr>
-        <w:t>kp</w:t>
-      </w:r>
-      <w:proofErr w:type="spellEnd"/>
-      <w:r>
-        <w:rPr>
-          <w:rFonts w:ascii="Times New Roman" w:eastAsia="Times New Roman" w:hAnsi="Times New Roman" w:cs="Times New Roman"/>
-          <w:sz w:val="28"/>
-          <w:szCs w:val="28"/>
-          <w:lang w:eastAsia="uk-UA"/>
-        </w:rPr>
-        <w:t>2=1.2/</w:t>
-      </w:r>
-      <w:r>
-        <w:rPr>
-          <w:rFonts w:ascii="Times New Roman" w:eastAsia="Times New Roman" w:hAnsi="Times New Roman" w:cs="Times New Roman"/>
-          <w:sz w:val="28"/>
-          <w:szCs w:val="28"/>
-          <w:lang w:val="en-US" w:eastAsia="uk-UA"/>
-        </w:rPr>
-        <w:t>a</w:t>
-      </w:r>
-      <w:r>
-        <w:rPr>
-          <w:rFonts w:ascii="Times New Roman" w:eastAsia="Times New Roman" w:hAnsi="Times New Roman" w:cs="Times New Roman"/>
-          <w:sz w:val="28"/>
-          <w:szCs w:val="28"/>
-          <w:lang w:eastAsia="uk-UA"/>
-        </w:rPr>
-        <w:t>=0.0030</w:t>
-      </w:r>
-    </w:p>
-    <w:p>
-      <w:pPr>
-        <w:spacing w:after="0" w:line="360" w:lineRule="auto"/>
-        <w:jc w:val="both"/>
-        <w:rPr>
-          <w:rFonts w:ascii="Times New Roman" w:eastAsia="Times New Roman" w:hAnsi="Times New Roman" w:cs="Times New Roman"/>
-          <w:sz w:val="28"/>
-          <w:szCs w:val="28"/>
           <w:lang w:eastAsia="uk-UA"/>
         </w:rPr>
       </w:pPr>
@@ -1597,23 +1529,27 @@
       </w:pPr>
       <w:r>
         <w:rPr>
+          <w:rFonts w:ascii="Times New Roman" w:eastAsia="Times New Roman" w:hAnsi="Times New Roman" w:cs="Times New Roman"/>
+          <w:b/>
           <w:noProof/>
+          <w:sz w:val="28"/>
+          <w:szCs w:val="28"/>
           <w:lang w:eastAsia="ru-RU"/>
         </w:rPr>
         <w:lastRenderedPageBreak/>
         <w:drawing>
-          <wp:anchor distT="0" distB="0" distL="114300" distR="114300" simplePos="0" relativeHeight="251679744" behindDoc="0" locked="0" layoutInCell="1" allowOverlap="1">
+          <wp:anchor distT="0" distB="0" distL="114300" distR="114300" simplePos="0" relativeHeight="251680768" behindDoc="0" locked="0" layoutInCell="1" allowOverlap="1">
             <wp:simplePos x="0" y="0"/>
-            <wp:positionH relativeFrom="margin">
-              <wp:align>center</wp:align>
+            <wp:positionH relativeFrom="column">
+              <wp:posOffset>575481</wp:posOffset>
             </wp:positionH>
-            <wp:positionV relativeFrom="margin">
-              <wp:posOffset>4774206</wp:posOffset>
+            <wp:positionV relativeFrom="page">
+              <wp:posOffset>5452436</wp:posOffset>
             </wp:positionV>
-            <wp:extent cx="5223510" cy="3930015"/>
+            <wp:extent cx="5072380" cy="3810635"/>
             <wp:effectExtent l="0" t="0" r="0" b="0"/>
             <wp:wrapTopAndBottom/>
-            <wp:docPr id="1" name="Рисунок 1"/>
+            <wp:docPr id="2" name="Рисунок 2"/>
             <wp:cNvGraphicFramePr>
               <a:graphicFrameLocks xmlns:a="http://schemas.openxmlformats.org/drawingml/2006/main" noChangeAspect="1"/>
             </wp:cNvGraphicFramePr>
@@ -1621,8 +1557,10 @@
               <a:graphicData uri="http://schemas.openxmlformats.org/drawingml/2006/picture">
                 <pic:pic xmlns:pic="http://schemas.openxmlformats.org/drawingml/2006/picture">
                   <pic:nvPicPr>
-                    <pic:cNvPr id="1" name=""/>
-                    <pic:cNvPicPr/>
+                    <pic:cNvPr id="0" name="Picture 2"/>
+                    <pic:cNvPicPr>
+                      <a:picLocks noChangeAspect="1" noChangeArrowheads="1"/>
+                    </pic:cNvPicPr>
                   </pic:nvPicPr>
                   <pic:blipFill>
                     <a:blip r:embed="rId9">
@@ -1632,28 +1570,24 @@
                         </a:ext>
                       </a:extLst>
                     </a:blip>
+                    <a:srcRect/>
                     <a:stretch>
                       <a:fillRect/>
                     </a:stretch>
                   </pic:blipFill>
-                  <pic:spPr>
+                  <pic:spPr bwMode="auto">
                     <a:xfrm>
                       <a:off x="0" y="0"/>
-                      <a:ext cx="5223510" cy="3930015"/>
+                      <a:ext cx="5072380" cy="3810635"/>
                     </a:xfrm>
                     <a:prstGeom prst="rect">
                       <a:avLst/>
                     </a:prstGeom>
+                    <a:noFill/>
                   </pic:spPr>
                 </pic:pic>
               </a:graphicData>
             </a:graphic>
-            <wp14:sizeRelH relativeFrom="margin">
-              <wp14:pctWidth>0</wp14:pctWidth>
-            </wp14:sizeRelH>
-            <wp14:sizeRelV relativeFrom="margin">
-              <wp14:pctHeight>0</wp14:pctHeight>
-            </wp14:sizeRelV>
           </wp:anchor>
         </w:drawing>
       </w:r>
@@ -1780,34 +1714,210 @@
           <w:szCs w:val="28"/>
           <w:lang w:val="uk-UA" w:eastAsia="uk-UA"/>
         </w:rPr>
-        <w:t>Рисунок 1.</w:t>
-      </w:r>
-      <w:r>
-        <w:rPr>
-          <w:rFonts w:ascii="Times New Roman" w:eastAsia="Times New Roman" w:hAnsi="Times New Roman" w:cs="Times New Roman"/>
-          <w:sz w:val="28"/>
-          <w:szCs w:val="28"/>
-          <w:lang w:val="uk-UA" w:eastAsia="uk-UA"/>
-        </w:rPr>
-        <w:t>5</w:t>
-      </w:r>
-      <w:r>
-        <w:rPr>
-          <w:rFonts w:ascii="Times New Roman" w:eastAsia="Times New Roman" w:hAnsi="Times New Roman" w:cs="Times New Roman"/>
-          <w:sz w:val="28"/>
-          <w:szCs w:val="28"/>
-          <w:lang w:val="uk-UA" w:eastAsia="uk-UA"/>
-        </w:rPr>
-        <w:t xml:space="preserve"> – </w:t>
-      </w:r>
-      <w:r>
-        <w:rPr>
-          <w:rFonts w:ascii="Times New Roman" w:eastAsia="Times New Roman" w:hAnsi="Times New Roman" w:cs="Times New Roman"/>
-          <w:sz w:val="28"/>
-          <w:szCs w:val="28"/>
-          <w:lang w:val="uk-UA" w:eastAsia="uk-UA"/>
-        </w:rPr>
-        <w:t>Перехідний процес без регулятора, та з автоматичним та ручним ПІД регуляторами</w:t>
+        <w:t>Рисунок 1.5 – Перехідний процес з автоматичним та ручним П регуляторами</w:t>
+      </w:r>
+    </w:p>
+    <w:p>
+      <w:pPr>
+        <w:spacing w:after="0" w:line="360" w:lineRule="auto"/>
+        <w:jc w:val="center"/>
+        <w:rPr>
+          <w:rFonts w:ascii="Times New Roman" w:eastAsia="Times New Roman" w:hAnsi="Times New Roman" w:cs="Times New Roman"/>
+          <w:sz w:val="28"/>
+          <w:szCs w:val="28"/>
+          <w:lang w:val="uk-UA" w:eastAsia="uk-UA"/>
+        </w:rPr>
+      </w:pPr>
+      <w:r>
+        <w:rPr>
+          <w:rFonts w:ascii="Times New Roman" w:eastAsia="Times New Roman" w:hAnsi="Times New Roman" w:cs="Times New Roman"/>
+          <w:noProof/>
+          <w:sz w:val="28"/>
+          <w:szCs w:val="28"/>
+          <w:lang w:eastAsia="ru-RU"/>
+        </w:rPr>
+        <w:lastRenderedPageBreak/>
+        <w:drawing>
+          <wp:anchor distT="0" distB="0" distL="114300" distR="114300" simplePos="0" relativeHeight="251682816" behindDoc="0" locked="0" layoutInCell="1" allowOverlap="1">
+            <wp:simplePos x="0" y="0"/>
+            <wp:positionH relativeFrom="margin">
+              <wp:align>center</wp:align>
+            </wp:positionH>
+            <wp:positionV relativeFrom="page">
+              <wp:posOffset>5242560</wp:posOffset>
+            </wp:positionV>
+            <wp:extent cx="5334635" cy="3993515"/>
+            <wp:effectExtent l="0" t="0" r="0" b="6985"/>
+            <wp:wrapTopAndBottom/>
+            <wp:docPr id="4" name="Рисунок 4"/>
+            <wp:cNvGraphicFramePr>
+              <a:graphicFrameLocks xmlns:a="http://schemas.openxmlformats.org/drawingml/2006/main" noChangeAspect="1"/>
+            </wp:cNvGraphicFramePr>
+            <a:graphic xmlns:a="http://schemas.openxmlformats.org/drawingml/2006/main">
+              <a:graphicData uri="http://schemas.openxmlformats.org/drawingml/2006/picture">
+                <pic:pic xmlns:pic="http://schemas.openxmlformats.org/drawingml/2006/picture">
+                  <pic:nvPicPr>
+                    <pic:cNvPr id="0" name="Picture 4"/>
+                    <pic:cNvPicPr>
+                      <a:picLocks noChangeAspect="1" noChangeArrowheads="1"/>
+                    </pic:cNvPicPr>
+                  </pic:nvPicPr>
+                  <pic:blipFill>
+                    <a:blip r:embed="rId11">
+                      <a:extLst>
+                        <a:ext uri="{28A0092B-C50C-407E-A947-70E740481C1C}">
+                          <a14:useLocalDpi xmlns:a14="http://schemas.microsoft.com/office/drawing/2010/main" val="0"/>
+                        </a:ext>
+                      </a:extLst>
+                    </a:blip>
+                    <a:srcRect/>
+                    <a:stretch>
+                      <a:fillRect/>
+                    </a:stretch>
+                  </pic:blipFill>
+                  <pic:spPr bwMode="auto">
+                    <a:xfrm>
+                      <a:off x="0" y="0"/>
+                      <a:ext cx="5334635" cy="3993515"/>
+                    </a:xfrm>
+                    <a:prstGeom prst="rect">
+                      <a:avLst/>
+                    </a:prstGeom>
+                    <a:noFill/>
+                  </pic:spPr>
+                </pic:pic>
+              </a:graphicData>
+            </a:graphic>
+          </wp:anchor>
+        </w:drawing>
+      </w:r>
+      <w:r>
+        <w:rPr>
+          <w:rFonts w:ascii="Times New Roman" w:eastAsia="Times New Roman" w:hAnsi="Times New Roman" w:cs="Times New Roman"/>
+          <w:b/>
+          <w:noProof/>
+          <w:sz w:val="28"/>
+          <w:szCs w:val="28"/>
+          <w:lang w:eastAsia="ru-RU"/>
+        </w:rPr>
+        <w:drawing>
+          <wp:anchor distT="0" distB="0" distL="114300" distR="114300" simplePos="0" relativeHeight="251681792" behindDoc="0" locked="0" layoutInCell="1" allowOverlap="1">
+            <wp:simplePos x="0" y="0"/>
+            <wp:positionH relativeFrom="margin">
+              <wp:posOffset>150495</wp:posOffset>
+            </wp:positionH>
+            <wp:positionV relativeFrom="margin">
+              <wp:align>top</wp:align>
+            </wp:positionV>
+            <wp:extent cx="5487035" cy="4115435"/>
+            <wp:effectExtent l="0" t="0" r="0" b="0"/>
+            <wp:wrapTopAndBottom/>
+            <wp:docPr id="3" name="Рисунок 3"/>
+            <wp:cNvGraphicFramePr>
+              <a:graphicFrameLocks xmlns:a="http://schemas.openxmlformats.org/drawingml/2006/main" noChangeAspect="1"/>
+            </wp:cNvGraphicFramePr>
+            <a:graphic xmlns:a="http://schemas.openxmlformats.org/drawingml/2006/main">
+              <a:graphicData uri="http://schemas.openxmlformats.org/drawingml/2006/picture">
+                <pic:pic xmlns:pic="http://schemas.openxmlformats.org/drawingml/2006/picture">
+                  <pic:nvPicPr>
+                    <pic:cNvPr id="0" name="Picture 3"/>
+                    <pic:cNvPicPr>
+                      <a:picLocks noChangeAspect="1" noChangeArrowheads="1"/>
+                    </pic:cNvPicPr>
+                  </pic:nvPicPr>
+                  <pic:blipFill>
+                    <a:blip r:embed="rId12">
+                      <a:extLst>
+                        <a:ext uri="{28A0092B-C50C-407E-A947-70E740481C1C}">
+                          <a14:useLocalDpi xmlns:a14="http://schemas.microsoft.com/office/drawing/2010/main" val="0"/>
+                        </a:ext>
+                      </a:extLst>
+                    </a:blip>
+                    <a:srcRect/>
+                    <a:stretch>
+                      <a:fillRect/>
+                    </a:stretch>
+                  </pic:blipFill>
+                  <pic:spPr bwMode="auto">
+                    <a:xfrm>
+                      <a:off x="0" y="0"/>
+                      <a:ext cx="5487035" cy="4115435"/>
+                    </a:xfrm>
+                    <a:prstGeom prst="rect">
+                      <a:avLst/>
+                    </a:prstGeom>
+                    <a:noFill/>
+                  </pic:spPr>
+                </pic:pic>
+              </a:graphicData>
+            </a:graphic>
+          </wp:anchor>
+        </w:drawing>
+      </w:r>
+      <w:r>
+        <w:rPr>
+          <w:rFonts w:ascii="Times New Roman" w:eastAsia="Times New Roman" w:hAnsi="Times New Roman" w:cs="Times New Roman"/>
+          <w:sz w:val="28"/>
+          <w:szCs w:val="28"/>
+          <w:lang w:val="uk-UA" w:eastAsia="uk-UA"/>
+        </w:rPr>
+        <w:t>Р</w:t>
+      </w:r>
+      <w:r>
+        <w:rPr>
+          <w:rFonts w:ascii="Times New Roman" w:eastAsia="Times New Roman" w:hAnsi="Times New Roman" w:cs="Times New Roman"/>
+          <w:sz w:val="28"/>
+          <w:szCs w:val="28"/>
+          <w:lang w:val="uk-UA" w:eastAsia="uk-UA"/>
+        </w:rPr>
+        <w:t>исунок 1.6 – Перехідний процес автоматичним та ручним ПІ регуляторами</w:t>
+      </w:r>
+      <w:r>
+        <w:rPr>
+          <w:rFonts w:ascii="Times New Roman" w:eastAsia="Times New Roman" w:hAnsi="Times New Roman" w:cs="Times New Roman"/>
+          <w:sz w:val="28"/>
+          <w:szCs w:val="28"/>
+          <w:lang w:val="uk-UA" w:eastAsia="uk-UA"/>
+        </w:rPr>
+        <w:t xml:space="preserve"> </w:t>
+      </w:r>
+      <w:r>
+        <w:rPr>
+          <w:rFonts w:ascii="Times New Roman" w:eastAsia="Times New Roman" w:hAnsi="Times New Roman" w:cs="Times New Roman"/>
+          <w:sz w:val="28"/>
+          <w:szCs w:val="28"/>
+          <w:lang w:val="uk-UA" w:eastAsia="uk-UA"/>
+        </w:rPr>
+        <w:t>Р</w:t>
+      </w:r>
+      <w:r>
+        <w:rPr>
+          <w:rFonts w:ascii="Times New Roman" w:eastAsia="Times New Roman" w:hAnsi="Times New Roman" w:cs="Times New Roman"/>
+          <w:sz w:val="28"/>
+          <w:szCs w:val="28"/>
+          <w:lang w:val="uk-UA" w:eastAsia="uk-UA"/>
+        </w:rPr>
+        <w:t>исунок 1.7</w:t>
+      </w:r>
+      <w:bookmarkStart w:id="0" w:name="_GoBack"/>
+      <w:bookmarkEnd w:id="0"/>
+      <w:r>
+        <w:rPr>
+          <w:rFonts w:ascii="Times New Roman" w:eastAsia="Times New Roman" w:hAnsi="Times New Roman" w:cs="Times New Roman"/>
+          <w:sz w:val="28"/>
+          <w:szCs w:val="28"/>
+          <w:lang w:val="uk-UA" w:eastAsia="uk-UA"/>
+        </w:rPr>
+        <w:t xml:space="preserve"> – Перехідний про</w:t>
+      </w:r>
+      <w:r>
+        <w:rPr>
+          <w:rFonts w:ascii="Times New Roman" w:eastAsia="Times New Roman" w:hAnsi="Times New Roman" w:cs="Times New Roman"/>
+          <w:sz w:val="28"/>
+          <w:szCs w:val="28"/>
+          <w:lang w:val="uk-UA" w:eastAsia="uk-UA"/>
+        </w:rPr>
+        <w:t>цес з автоматичних ПД регулятором</w:t>
       </w:r>
     </w:p>
     <w:p>
@@ -1816,20 +1926,115 @@
         <w:jc w:val="both"/>
         <w:rPr>
           <w:rFonts w:ascii="Times New Roman" w:eastAsia="Times New Roman" w:hAnsi="Times New Roman" w:cs="Times New Roman"/>
-          <w:sz w:val="28"/>
-          <w:szCs w:val="28"/>
-          <w:lang w:val="uk-UA" w:eastAsia="uk-UA"/>
-        </w:rPr>
-      </w:pPr>
-      <w:r>
-        <w:rPr>
-          <w:rFonts w:ascii="Times New Roman" w:eastAsia="Times New Roman" w:hAnsi="Times New Roman" w:cs="Times New Roman"/>
           <w:b/>
           <w:sz w:val="28"/>
           <w:szCs w:val="28"/>
           <w:lang w:val="uk-UA" w:eastAsia="uk-UA"/>
         </w:rPr>
+      </w:pPr>
+    </w:p>
+    <w:p>
+      <w:pPr>
+        <w:spacing w:after="0" w:line="360" w:lineRule="auto"/>
+        <w:jc w:val="center"/>
+        <w:rPr>
+          <w:rFonts w:ascii="Times New Roman" w:eastAsia="Times New Roman" w:hAnsi="Times New Roman" w:cs="Times New Roman"/>
+          <w:sz w:val="28"/>
+          <w:szCs w:val="28"/>
+          <w:lang w:val="uk-UA" w:eastAsia="uk-UA"/>
+        </w:rPr>
+      </w:pPr>
+      <w:r>
+        <w:rPr>
+          <w:rFonts w:ascii="Times New Roman" w:eastAsia="Times New Roman" w:hAnsi="Times New Roman" w:cs="Times New Roman"/>
+          <w:sz w:val="28"/>
+          <w:szCs w:val="28"/>
+          <w:lang w:val="uk-UA" w:eastAsia="uk-UA"/>
+        </w:rPr>
         <w:lastRenderedPageBreak/>
+        <w:t>Рисунок 1.8 – Перехідний процес без регулятора, та з автоматичним та ручним ПІД регуляторами</w:t>
+      </w:r>
+    </w:p>
+    <w:p>
+      <w:pPr>
+        <w:spacing w:after="0" w:line="360" w:lineRule="auto"/>
+        <w:jc w:val="both"/>
+        <w:rPr>
+          <w:rFonts w:ascii="Times New Roman" w:eastAsia="Times New Roman" w:hAnsi="Times New Roman" w:cs="Times New Roman"/>
+          <w:sz w:val="28"/>
+          <w:szCs w:val="28"/>
+          <w:lang w:val="uk-UA" w:eastAsia="uk-UA"/>
+        </w:rPr>
+      </w:pPr>
+      <w:r>
+        <w:rPr>
+          <w:noProof/>
+          <w:lang w:eastAsia="ru-RU"/>
+        </w:rPr>
+        <w:drawing>
+          <wp:anchor distT="0" distB="0" distL="114300" distR="114300" simplePos="0" relativeHeight="251679744" behindDoc="0" locked="0" layoutInCell="1" allowOverlap="1">
+            <wp:simplePos x="0" y="0"/>
+            <wp:positionH relativeFrom="margin">
+              <wp:align>center</wp:align>
+            </wp:positionH>
+            <wp:positionV relativeFrom="margin">
+              <wp:align>top</wp:align>
+            </wp:positionV>
+            <wp:extent cx="5223510" cy="3930015"/>
+            <wp:effectExtent l="0" t="0" r="0" b="0"/>
+            <wp:wrapTopAndBottom/>
+            <wp:docPr id="1" name="Рисунок 1"/>
+            <wp:cNvGraphicFramePr>
+              <a:graphicFrameLocks xmlns:a="http://schemas.openxmlformats.org/drawingml/2006/main" noChangeAspect="1"/>
+            </wp:cNvGraphicFramePr>
+            <a:graphic xmlns:a="http://schemas.openxmlformats.org/drawingml/2006/main">
+              <a:graphicData uri="http://schemas.openxmlformats.org/drawingml/2006/picture">
+                <pic:pic xmlns:pic="http://schemas.openxmlformats.org/drawingml/2006/picture">
+                  <pic:nvPicPr>
+                    <pic:cNvPr id="1" name=""/>
+                    <pic:cNvPicPr/>
+                  </pic:nvPicPr>
+                  <pic:blipFill>
+                    <a:blip r:embed="rId13">
+                      <a:extLst>
+                        <a:ext uri="{28A0092B-C50C-407E-A947-70E740481C1C}">
+                          <a14:useLocalDpi xmlns:a14="http://schemas.microsoft.com/office/drawing/2010/main" val="0"/>
+                        </a:ext>
+                      </a:extLst>
+                    </a:blip>
+                    <a:stretch>
+                      <a:fillRect/>
+                    </a:stretch>
+                  </pic:blipFill>
+                  <pic:spPr>
+                    <a:xfrm>
+                      <a:off x="0" y="0"/>
+                      <a:ext cx="5223510" cy="3930015"/>
+                    </a:xfrm>
+                    <a:prstGeom prst="rect">
+                      <a:avLst/>
+                    </a:prstGeom>
+                  </pic:spPr>
+                </pic:pic>
+              </a:graphicData>
+            </a:graphic>
+            <wp14:sizeRelH relativeFrom="margin">
+              <wp14:pctWidth>0</wp14:pctWidth>
+            </wp14:sizeRelH>
+            <wp14:sizeRelV relativeFrom="margin">
+              <wp14:pctHeight>0</wp14:pctHeight>
+            </wp14:sizeRelV>
+          </wp:anchor>
+        </w:drawing>
+      </w:r>
+      <w:r>
+        <w:rPr>
+          <w:rFonts w:ascii="Times New Roman" w:eastAsia="Times New Roman" w:hAnsi="Times New Roman" w:cs="Times New Roman"/>
+          <w:b/>
+          <w:sz w:val="28"/>
+          <w:szCs w:val="28"/>
+          <w:lang w:val="uk-UA" w:eastAsia="uk-UA"/>
+        </w:rPr>
         <w:t xml:space="preserve">Висновок: </w:t>
       </w:r>
       <w:r>
@@ -2648,7 +2853,7 @@
 </file>
 
 <file path=customXml/itemProps1.xml><?xml version="1.0" encoding="utf-8"?>
-<ds:datastoreItem xmlns:ds="http://schemas.openxmlformats.org/officeDocument/2006/customXml" ds:itemID="{EBD48DF9-7FB2-4FE0-A9F0-8A17F3688841}">
+<ds:datastoreItem xmlns:ds="http://schemas.openxmlformats.org/officeDocument/2006/customXml" ds:itemID="{573C6011-AD03-454D-A7A2-A8F030EEB4C3}">
   <ds:schemaRefs>
     <ds:schemaRef ds:uri="http://schemas.openxmlformats.org/officeDocument/2006/bibliography"/>
   </ds:schemaRefs>

</xml_diff>